<commit_message>
Correct subject to Pi Basics to Pi Python
</commit_message>
<xml_diff>
--- a/Starting Pi Python/1 Raspberry Pi Python - Starting Python.docx
+++ b/Starting Pi Python/1 Raspberry Pi Python - Starting Python.docx
@@ -14,6 +14,7 @@
           <w:shd w:val="clear" w:color="auto" w:fill="auto"/>
         </w:rPr>
       </w:pPr>
+      <w:bookmarkStart w:id="0" w:name="_GoBack"/>
       <w:r>
         <w:rPr>
           <w:rStyle w:val="SushiSectionNumber"/>
@@ -98,8 +99,9 @@
           <w:sz w:val="24"/>
           <w:shd w:val="clear" w:color="auto" w:fill="auto"/>
         </w:rPr>
-        <w:t>The default</w:t>
-      </w:r>
+        <w:t xml:space="preserve">The </w:t>
+      </w:r>
+      <w:bookmarkEnd w:id="0"/>
       <w:r>
         <w:rPr>
           <w:rStyle w:val="SushiSectionNumber"/>
@@ -108,10 +110,8 @@
           <w:sz w:val="24"/>
           <w:shd w:val="clear" w:color="auto" w:fill="auto"/>
         </w:rPr>
-        <w:t xml:space="preserve"> software to use when programming python on the Pi is under the</w:t>
-      </w:r>
-      <w:bookmarkStart w:id="0" w:name="_GoBack"/>
-      <w:bookmarkEnd w:id="0"/>
+        <w:t>default</w:t>
+      </w:r>
       <w:r>
         <w:rPr>
           <w:rStyle w:val="SushiSectionNumber"/>
@@ -120,7 +120,7 @@
           <w:sz w:val="24"/>
           <w:shd w:val="clear" w:color="auto" w:fill="auto"/>
         </w:rPr>
-        <w:t xml:space="preserve"> programming menu, it is called Python3.</w:t>
+        <w:t xml:space="preserve"> software to use when programming python on the Pi is under the programming menu, it is called Python3.</w:t>
       </w:r>
       <w:r>
         <w:rPr>
@@ -1444,14 +1444,7 @@
                                     <w:rStyle w:val="SushiHeaderTextChar"/>
                                     <w:b w:val="0"/>
                                   </w:rPr>
-                                  <w:t>Pi</w:t>
-                                </w:r>
-                                <w:r>
-                                  <w:rPr>
-                                    <w:rStyle w:val="SushiHeaderTextChar"/>
-                                    <w:b w:val="0"/>
-                                  </w:rPr>
-                                  <w:t xml:space="preserve"> Basics</w:t>
+                                  <w:t>Pi Python</w:t>
                                 </w:r>
                               </w:sdtContent>
                             </w:sdt>
@@ -1591,7 +1584,7 @@
                                 <w:noProof/>
                                 <w:sz w:val="30"/>
                               </w:rPr>
-                              <w:t>2</w:t>
+                              <w:t>1</w:t>
                             </w:r>
                             <w:r>
                               <w:rPr>
@@ -2116,14 +2109,7 @@
                               <w:rStyle w:val="SushiHeaderTextChar"/>
                               <w:b w:val="0"/>
                             </w:rPr>
-                            <w:t>Pi</w:t>
-                          </w:r>
-                          <w:r>
-                            <w:rPr>
-                              <w:rStyle w:val="SushiHeaderTextChar"/>
-                              <w:b w:val="0"/>
-                            </w:rPr>
-                            <w:t xml:space="preserve"> Basics</w:t>
+                            <w:t>Pi Python</w:t>
                           </w:r>
                         </w:sdtContent>
                       </w:sdt>
@@ -2229,7 +2215,7 @@
                           <w:noProof/>
                           <w:sz w:val="30"/>
                         </w:rPr>
-                        <w:t>2</w:t>
+                        <w:t>1</w:t>
                       </w:r>
                       <w:r>
                         <w:rPr>
@@ -3145,6 +3131,7 @@
     <w:rsid w:val="005A1098"/>
     <w:rsid w:val="005B6F7C"/>
     <w:rsid w:val="006044E9"/>
+    <w:rsid w:val="006C7370"/>
     <w:rsid w:val="007136BD"/>
     <w:rsid w:val="00885C46"/>
     <w:rsid w:val="00B6607E"/>
@@ -3885,7 +3872,7 @@
 </file>
 
 <file path=customXml/itemProps1.xml><?xml version="1.0" encoding="utf-8"?>
-<ds:datastoreItem xmlns:ds="http://schemas.openxmlformats.org/officeDocument/2006/customXml" ds:itemID="{9C73026C-9DB8-4807-97CE-A1FCEDD51E95}">
+<ds:datastoreItem xmlns:ds="http://schemas.openxmlformats.org/officeDocument/2006/customXml" ds:itemID="{8A875CCF-E600-4E38-A91E-0D936275F7DA}">
   <ds:schemaRefs>
     <ds:schemaRef ds:uri="http://schemas.openxmlformats.org/officeDocument/2006/bibliography"/>
   </ds:schemaRefs>

</xml_diff>